<commit_message>
Added example cnf files for that represent the nQueens problem and made small edits to the nQueens.cpp to look for these files by default.
</commit_message>
<xml_diff>
--- a/NQueens Report.docx
+++ b/NQueens Report.docx
@@ -3,27 +3,6 @@
 <w:document xmlns:wpc="http://schemas.microsoft.com/office/word/2010/wordprocessingCanvas" xmlns:mc="http://schemas.openxmlformats.org/markup-compatibility/2006" xmlns:o="urn:schemas-microsoft-com:office:office" xmlns:r="http://schemas.openxmlformats.org/officeDocument/2006/relationships" xmlns:m="http://schemas.openxmlformats.org/officeDocument/2006/math" xmlns:v="urn:schemas-microsoft-com:vml" xmlns:wp14="http://schemas.microsoft.com/office/word/2010/wordprocessingDrawing" xmlns:wp="http://schemas.openxmlformats.org/drawingml/2006/wordprocessingDrawing" xmlns:w10="urn:schemas-microsoft-com:office:word" xmlns:w="http://schemas.openxmlformats.org/wordprocessingml/2006/main" xmlns:w14="http://schemas.microsoft.com/office/word/2010/wordml" xmlns:w15="http://schemas.microsoft.com/office/word/2012/wordml" xmlns:wpg="http://schemas.microsoft.com/office/word/2010/wordprocessingGroup" xmlns:wpi="http://schemas.microsoft.com/office/word/2010/wordprocessingInk" xmlns:wne="http://schemas.microsoft.com/office/word/2006/wordml" xmlns:wps="http://schemas.microsoft.com/office/word/2010/wordprocessingShape" mc:Ignorable="w14 w15 wp14">
   <w:body>
     <w:p>
-      <w:pPr>
-        <w:jc w:val="center"/>
-      </w:pPr>
-      <w:r>
-        <w:t>Bonus Homework #2</w:t>
-      </w:r>
-    </w:p>
-    <w:p>
-      <w:pPr>
-        <w:jc w:val="center"/>
-      </w:pPr>
-      <w:r>
-        <w:t>David Tooley</w:t>
-      </w:r>
-    </w:p>
-    <w:p>
-      <w:r>
-        <w:t>Parts 1 and 2:</w:t>
-      </w:r>
-    </w:p>
-    <w:p>
       <w:r>
         <w:rPr>
           <w:u w:val="single"/>
@@ -217,82 +196,229 @@
     </w:p>
     <w:p>
       <w:r>
+        <w:t>Please Wait...</w:t>
+      </w:r>
+    </w:p>
+    <w:p>
+      <w:r>
+        <w:t>2_2.txt has been created with the CNF output in DIMACS format.</w:t>
+      </w:r>
+    </w:p>
+    <w:p>
+      <w:r>
+        <w:t>A solution is:</w:t>
+      </w:r>
+    </w:p>
+    <w:p>
+      <w:r>
         <w:lastRenderedPageBreak/>
+        <w:t>. Q . . . . . . . .</w:t>
+      </w:r>
+    </w:p>
+    <w:p>
+      <w:r>
+        <w:t>. . . Q . . . . . .</w:t>
+      </w:r>
+    </w:p>
+    <w:p>
+      <w:r>
+        <w:t>. . . . . Q . . . .</w:t>
+      </w:r>
+    </w:p>
+    <w:p>
+      <w:r>
+        <w:t xml:space="preserve">. . . . . . . </w:t>
+      </w:r>
+      <w:proofErr w:type="gramStart"/>
+      <w:r>
+        <w:t>Q .</w:t>
+      </w:r>
+      <w:proofErr w:type="gramEnd"/>
+      <w:r>
+        <w:t xml:space="preserve"> .</w:t>
+      </w:r>
+    </w:p>
+    <w:p>
+      <w:r>
+        <w:t>. . . . . . . . . Q</w:t>
+      </w:r>
+    </w:p>
+    <w:p>
+      <w:r>
+        <w:t>Q . . . . . . . . .</w:t>
+      </w:r>
+    </w:p>
+    <w:p>
+      <w:r>
+        <w:t>. . Q . . . . . . .</w:t>
+      </w:r>
+    </w:p>
+    <w:p>
+      <w:r>
+        <w:t>. . . . Q . . . . .</w:t>
+      </w:r>
+    </w:p>
+    <w:p>
+      <w:r>
+        <w:t>. . . . . . Q . . .</w:t>
+      </w:r>
+    </w:p>
+    <w:p>
+      <w:r>
+        <w:t xml:space="preserve">. . . . . . . . </w:t>
+      </w:r>
+      <w:proofErr w:type="gramStart"/>
+      <w:r>
+        <w:t>Q .</w:t>
+      </w:r>
+      <w:proofErr w:type="gramEnd"/>
+    </w:p>
+    <w:p>
+      <w:r>
+        <w:t>The Logical Board Layout will be:</w:t>
+      </w:r>
+    </w:p>
+    <w:p>
+      <w:r>
+        <w:t xml:space="preserve">1   </w:t>
+      </w:r>
+      <w:proofErr w:type="gramStart"/>
+      <w:r>
+        <w:t>11  21</w:t>
+      </w:r>
+      <w:proofErr w:type="gramEnd"/>
+      <w:r>
+        <w:t xml:space="preserve">  31  41  51  61  71  81  91</w:t>
+      </w:r>
+    </w:p>
+    <w:p>
+      <w:r>
+        <w:t xml:space="preserve">2   </w:t>
+      </w:r>
+      <w:proofErr w:type="gramStart"/>
+      <w:r>
+        <w:t>12  22</w:t>
+      </w:r>
+      <w:proofErr w:type="gramEnd"/>
+      <w:r>
+        <w:t xml:space="preserve">  32  42  52  62  72  82  92</w:t>
+      </w:r>
+    </w:p>
+    <w:p>
+      <w:r>
+        <w:t xml:space="preserve">3   </w:t>
+      </w:r>
+      <w:proofErr w:type="gramStart"/>
+      <w:r>
+        <w:t>13  23</w:t>
+      </w:r>
+      <w:proofErr w:type="gramEnd"/>
+      <w:r>
+        <w:t xml:space="preserve">  33  43  53  63  73  83  93</w:t>
+      </w:r>
+    </w:p>
+    <w:p>
+      <w:r>
+        <w:t xml:space="preserve">4   </w:t>
+      </w:r>
+      <w:proofErr w:type="gramStart"/>
+      <w:r>
+        <w:t>14  24</w:t>
+      </w:r>
+      <w:proofErr w:type="gramEnd"/>
+      <w:r>
+        <w:t xml:space="preserve">  34  44  54  64  74  84  94</w:t>
+      </w:r>
+    </w:p>
+    <w:p>
+      <w:r>
+        <w:t xml:space="preserve">5   </w:t>
+      </w:r>
+      <w:proofErr w:type="gramStart"/>
+      <w:r>
+        <w:t>15  25</w:t>
+      </w:r>
+      <w:proofErr w:type="gramEnd"/>
+      <w:r>
+        <w:t xml:space="preserve">  35  45  55  65  75  85  95</w:t>
+      </w:r>
+    </w:p>
+    <w:p>
+      <w:r>
+        <w:t xml:space="preserve">6   </w:t>
+      </w:r>
+      <w:proofErr w:type="gramStart"/>
+      <w:r>
+        <w:t>16  26</w:t>
+      </w:r>
+      <w:proofErr w:type="gramEnd"/>
+      <w:r>
+        <w:t xml:space="preserve">  36  46  56  66  76  86  96</w:t>
+      </w:r>
+    </w:p>
+    <w:p>
+      <w:r>
+        <w:t xml:space="preserve">7   </w:t>
+      </w:r>
+      <w:proofErr w:type="gramStart"/>
+      <w:r>
+        <w:t>17  27</w:t>
+      </w:r>
+      <w:proofErr w:type="gramEnd"/>
+      <w:r>
+        <w:t xml:space="preserve">  37  47  57  67  77  87  97</w:t>
+      </w:r>
+    </w:p>
+    <w:p>
+      <w:r>
+        <w:t xml:space="preserve">8   </w:t>
+      </w:r>
+      <w:proofErr w:type="gramStart"/>
+      <w:r>
+        <w:t>18  28</w:t>
+      </w:r>
+      <w:proofErr w:type="gramEnd"/>
+      <w:r>
+        <w:t xml:space="preserve">  38  48  58  68  78  88  98</w:t>
+      </w:r>
+    </w:p>
+    <w:p>
+      <w:r>
+        <w:t xml:space="preserve">9   </w:t>
+      </w:r>
+      <w:proofErr w:type="gramStart"/>
+      <w:r>
+        <w:t>19  29</w:t>
+      </w:r>
+      <w:proofErr w:type="gramEnd"/>
+      <w:r>
+        <w:t xml:space="preserve">  39  49  59  69  79  89  99</w:t>
+      </w:r>
+    </w:p>
+    <w:p>
+      <w:proofErr w:type="gramStart"/>
+      <w:r>
+        <w:t>10  20</w:t>
+      </w:r>
+      <w:proofErr w:type="gramEnd"/>
+      <w:r>
+        <w:t xml:space="preserve">  30  40  50  60  70  80  90  100</w:t>
+      </w:r>
+    </w:p>
+    <w:p>
+      <w:r>
+        <w:t>Writing to file 2_3.txt...</w:t>
+      </w:r>
+    </w:p>
+    <w:p>
+      <w:r>
         <w:t>Please Wait...</w:t>
       </w:r>
     </w:p>
     <w:p>
       <w:r>
-        <w:t>2_2.txt has been created with the CNF output in DIMACS format.</w:t>
-      </w:r>
-    </w:p>
-    <w:p>
-      <w:r>
-        <w:t>A solution is:</w:t>
-      </w:r>
-    </w:p>
-    <w:p>
-      <w:r>
-        <w:t>. Q . . . . . . . .</w:t>
-      </w:r>
-    </w:p>
-    <w:p>
-      <w:r>
-        <w:t>. . . Q . . . . . .</w:t>
-      </w:r>
-    </w:p>
-    <w:p>
-      <w:r>
-        <w:t>. . . . . Q . . . .</w:t>
-      </w:r>
-    </w:p>
-    <w:p>
-      <w:r>
-        <w:t xml:space="preserve">. . . . . . . </w:t>
-      </w:r>
-      <w:proofErr w:type="gramStart"/>
-      <w:r>
-        <w:t>Q .</w:t>
-      </w:r>
-      <w:proofErr w:type="gramEnd"/>
-      <w:r>
-        <w:t xml:space="preserve"> .</w:t>
-      </w:r>
-    </w:p>
-    <w:p>
-      <w:r>
-        <w:t>. . . . . . . . . Q</w:t>
-      </w:r>
-    </w:p>
-    <w:p>
-      <w:r>
-        <w:t>Q . . . . . . . . .</w:t>
-      </w:r>
-    </w:p>
-    <w:p>
-      <w:r>
-        <w:t>. . Q . . . . . . .</w:t>
-      </w:r>
-    </w:p>
-    <w:p>
-      <w:r>
-        <w:t>. . . . Q . . . . .</w:t>
-      </w:r>
-    </w:p>
-    <w:p>
-      <w:r>
-        <w:t>. . . . . . Q . . .</w:t>
-      </w:r>
-    </w:p>
-    <w:p>
-      <w:r>
-        <w:t xml:space="preserve">. . . . . . . . </w:t>
-      </w:r>
-      <w:proofErr w:type="gramStart"/>
-      <w:r>
-        <w:t>Q .</w:t>
-      </w:r>
-      <w:proofErr w:type="gramEnd"/>
+        <w:t>2_3.txt has been created with the CNF output in DIMACS format.</w:t>
+      </w:r>
     </w:p>
     <w:p>
       <w:r>
@@ -366,154 +492,7 @@
     </w:p>
     <w:p>
       <w:r>
-        <w:t xml:space="preserve">6   </w:t>
-      </w:r>
-      <w:proofErr w:type="gramStart"/>
-      <w:r>
-        <w:t>16  26</w:t>
-      </w:r>
-      <w:proofErr w:type="gramEnd"/>
-      <w:r>
-        <w:t xml:space="preserve">  36  46  56  66  76  86  96</w:t>
-      </w:r>
-    </w:p>
-    <w:p>
-      <w:r>
-        <w:t xml:space="preserve">7   </w:t>
-      </w:r>
-      <w:proofErr w:type="gramStart"/>
-      <w:r>
-        <w:t>17  27</w:t>
-      </w:r>
-      <w:proofErr w:type="gramEnd"/>
-      <w:r>
-        <w:t xml:space="preserve">  37  47  57  67  77  87  97</w:t>
-      </w:r>
-    </w:p>
-    <w:p>
-      <w:r>
-        <w:t xml:space="preserve">8   </w:t>
-      </w:r>
-      <w:proofErr w:type="gramStart"/>
-      <w:r>
-        <w:t>18  28</w:t>
-      </w:r>
-      <w:proofErr w:type="gramEnd"/>
-      <w:r>
-        <w:t xml:space="preserve">  38  48  58  68  78  88  98</w:t>
-      </w:r>
-    </w:p>
-    <w:p>
-      <w:r>
-        <w:t xml:space="preserve">9   </w:t>
-      </w:r>
-      <w:proofErr w:type="gramStart"/>
-      <w:r>
-        <w:t>19  29</w:t>
-      </w:r>
-      <w:proofErr w:type="gramEnd"/>
-      <w:r>
-        <w:t xml:space="preserve">  39  49  59  69  79  89  99</w:t>
-      </w:r>
-    </w:p>
-    <w:p>
-      <w:proofErr w:type="gramStart"/>
-      <w:r>
-        <w:t>10  20</w:t>
-      </w:r>
-      <w:proofErr w:type="gramEnd"/>
-      <w:r>
-        <w:t xml:space="preserve">  30  40  50  60  70  80  90  100</w:t>
-      </w:r>
-    </w:p>
-    <w:p>
-      <w:r>
-        <w:t>Writing to file 2_3.txt...</w:t>
-      </w:r>
-    </w:p>
-    <w:p>
-      <w:r>
-        <w:t>Please Wait...</w:t>
-      </w:r>
-    </w:p>
-    <w:p>
-      <w:r>
-        <w:t>2_3.txt has been created with the CNF output in DIMACS format.</w:t>
-      </w:r>
-    </w:p>
-    <w:p>
-      <w:r>
-        <w:t>The Logical Board Layout will be:</w:t>
-      </w:r>
-    </w:p>
-    <w:p>
-      <w:r>
-        <w:t xml:space="preserve">1   </w:t>
-      </w:r>
-      <w:proofErr w:type="gramStart"/>
-      <w:r>
-        <w:t>11  21</w:t>
-      </w:r>
-      <w:proofErr w:type="gramEnd"/>
-      <w:r>
-        <w:t xml:space="preserve">  31  41  51  61  71  81  91</w:t>
-      </w:r>
-    </w:p>
-    <w:p>
-      <w:r>
-        <w:t xml:space="preserve">2   </w:t>
-      </w:r>
-      <w:proofErr w:type="gramStart"/>
-      <w:r>
-        <w:t>12  22</w:t>
-      </w:r>
-      <w:proofErr w:type="gramEnd"/>
-      <w:r>
-        <w:t xml:space="preserve">  32  42  52  62  72  82  92</w:t>
-      </w:r>
-    </w:p>
-    <w:p>
-      <w:r>
         <w:lastRenderedPageBreak/>
-        <w:t xml:space="preserve">3   </w:t>
-      </w:r>
-      <w:proofErr w:type="gramStart"/>
-      <w:r>
-        <w:t>13  23</w:t>
-      </w:r>
-      <w:proofErr w:type="gramEnd"/>
-      <w:r>
-        <w:t xml:space="preserve">  33  43  53  63  73  83  93</w:t>
-      </w:r>
-    </w:p>
-    <w:p>
-      <w:r>
-        <w:t xml:space="preserve">4   </w:t>
-      </w:r>
-      <w:proofErr w:type="gramStart"/>
-      <w:r>
-        <w:t>14  24</w:t>
-      </w:r>
-      <w:proofErr w:type="gramEnd"/>
-      <w:r>
-        <w:t xml:space="preserve">  34  44  54  64  74  84  94</w:t>
-      </w:r>
-    </w:p>
-    <w:p>
-      <w:r>
-        <w:t xml:space="preserve">5   </w:t>
-      </w:r>
-      <w:proofErr w:type="gramStart"/>
-      <w:r>
-        <w:t>15  25</w:t>
-      </w:r>
-      <w:proofErr w:type="gramEnd"/>
-      <w:r>
-        <w:t xml:space="preserve">  35  45  55  65  75  85  95</w:t>
-      </w:r>
-    </w:p>
-    <w:p>
-      <w:r>
         <w:t xml:space="preserve">6   </w:t>
       </w:r>
       <w:proofErr w:type="gramStart"/>
@@ -632,11 +611,6 @@
       </w:r>
       <w:bookmarkStart w:id="0" w:name="_GoBack"/>
       <w:bookmarkEnd w:id="0"/>
-    </w:p>
-    <w:p>
-      <w:r>
-        <w:t>This program was coded and tested on VS 2013</w:t>
-      </w:r>
     </w:p>
     <w:sectPr>
       <w:pgSz w:w="12240" w:h="15840"/>
@@ -650,7 +624,7 @@
 
 <file path=word/numbering.xml><?xml version="1.0" encoding="utf-8"?>
 <w:numbering xmlns:wpc="http://schemas.microsoft.com/office/word/2010/wordprocessingCanvas" xmlns:mc="http://schemas.openxmlformats.org/markup-compatibility/2006" xmlns:o="urn:schemas-microsoft-com:office:office" xmlns:r="http://schemas.openxmlformats.org/officeDocument/2006/relationships" xmlns:m="http://schemas.openxmlformats.org/officeDocument/2006/math" xmlns:v="urn:schemas-microsoft-com:vml" xmlns:wp14="http://schemas.microsoft.com/office/word/2010/wordprocessingDrawing" xmlns:wp="http://schemas.openxmlformats.org/drawingml/2006/wordprocessingDrawing" xmlns:w10="urn:schemas-microsoft-com:office:word" xmlns:w="http://schemas.openxmlformats.org/wordprocessingml/2006/main" xmlns:w14="http://schemas.microsoft.com/office/word/2010/wordml" xmlns:w15="http://schemas.microsoft.com/office/word/2012/wordml" xmlns:wpg="http://schemas.microsoft.com/office/word/2010/wordprocessingGroup" xmlns:wpi="http://schemas.microsoft.com/office/word/2010/wordprocessingInk" xmlns:wne="http://schemas.microsoft.com/office/word/2006/wordml" xmlns:wps="http://schemas.microsoft.com/office/word/2010/wordprocessingShape" mc:Ignorable="w14 w15 wp14">
-  <w:abstractNum w:abstractNumId="0">
+  <w:abstractNum w:abstractNumId="0" w15:restartNumberingAfterBreak="0">
     <w:nsid w:val="35053D31"/>
     <w:multiLevelType w:val="hybridMultilevel"/>
     <w:tmpl w:val="6156A55E"/>

</xml_diff>